<commit_message>
resolved REV_17 on HLD_4
</commit_message>
<xml_diff>
--- a/development/Design/HLD_4.docx
+++ b/development/Design/HLD_4.docx
@@ -235,42 +235,6 @@
       </w:r>
       <w:r>
         <w:rPr>
-          <w:rFonts w:ascii="Arial" w:hAnsi="Arial" w:cs="Arial"/>
-          <w:color w:val="000000"/>
-        </w:rPr>
-        <w:t>Revision History</w:t>
-      </w:r>
-      <w:r>
-        <w:tab/>
-      </w:r>
-      <w:r>
-        <w:fldChar w:fldCharType="begin"/>
-      </w:r>
-      <w:r>
-        <w:instrText xml:space="preserve"> PAGEREF _Toc511569501 \h </w:instrText>
-      </w:r>
-      <w:r>
-        <w:fldChar w:fldCharType="separate"/>
-      </w:r>
-      <w:r>
-        <w:t>1</w:t>
-      </w:r>
-      <w:r>
-        <w:fldChar w:fldCharType="end"/>
-      </w:r>
-    </w:p>
-    <w:p>
-      <w:pPr>
-        <w:pStyle w:val="TOC1"/>
-        <w:rPr>
-          <w:rFonts w:asciiTheme="minorHAnsi" w:eastAsiaTheme="minorEastAsia" w:hAnsiTheme="minorHAnsi" w:cstheme="minorBidi"/>
-          <w:b w:val="0"/>
-          <w:sz w:val="22"/>
-          <w:szCs w:val="22"/>
-        </w:rPr>
-      </w:pPr>
-      <w:r>
-        <w:rPr>
           <w:rFonts w:asciiTheme="majorBidi" w:hAnsiTheme="majorBidi" w:cstheme="majorBidi"/>
           <w:i/>
           <w:iCs/>
@@ -500,19 +464,7 @@
         <w:tab/>
       </w:r>
       <w:r>
-        <w:fldChar w:fldCharType="begin"/>
-      </w:r>
-      <w:r>
-        <w:instrText xml:space="preserve"> PAGEREF _Toc511569505 \h </w:instrText>
-      </w:r>
-      <w:r>
-        <w:fldChar w:fldCharType="separate"/>
-      </w:r>
-      <w:r>
-        <w:t>2</w:t>
-      </w:r>
-      <w:r>
-        <w:fldChar w:fldCharType="end"/>
+        <w:t>3</w:t>
       </w:r>
     </w:p>
     <w:p>
@@ -531,7 +483,13 @@
         <w:rPr>
           <w:noProof/>
         </w:rPr>
-        <w:t>2.1</w:t>
+        <w:t>2</w:t>
+      </w:r>
+      <w:r>
+        <w:rPr>
+          <w:noProof/>
+        </w:rPr>
+        <w:t>.1</w:t>
       </w:r>
       <w:r>
         <w:rPr>
@@ -540,6 +498,279 @@
           <w:szCs w:val="22"/>
         </w:rPr>
         <w:tab/>
+      </w:r>
+      <w:r>
+        <w:rPr>
+          <w:noProof/>
+        </w:rPr>
+        <w:t>Files</w:t>
+      </w:r>
+      <w:r>
+        <w:rPr>
+          <w:noProof/>
+        </w:rPr>
+        <w:t xml:space="preserve"> </w:t>
+      </w:r>
+      <w:r>
+        <w:rPr>
+          <w:noProof/>
+        </w:rPr>
+        <w:tab/>
+      </w:r>
+      <w:r>
+        <w:rPr>
+          <w:noProof/>
+        </w:rPr>
+        <w:t>3</w:t>
+      </w:r>
+    </w:p>
+    <w:p>
+      <w:pPr>
+        <w:pStyle w:val="TOC2"/>
+        <w:tabs>
+          <w:tab w:val="left" w:pos="960"/>
+        </w:tabs>
+        <w:rPr>
+          <w:rFonts w:asciiTheme="minorHAnsi" w:eastAsiaTheme="minorEastAsia" w:hAnsiTheme="minorHAnsi" w:cstheme="minorBidi"/>
+          <w:noProof/>
+          <w:szCs w:val="22"/>
+        </w:rPr>
+      </w:pPr>
+      <w:r>
+        <w:rPr>
+          <w:noProof/>
+        </w:rPr>
+        <w:t>2</w:t>
+      </w:r>
+      <w:r>
+        <w:rPr>
+          <w:noProof/>
+        </w:rPr>
+        <w:t>.</w:t>
+      </w:r>
+      <w:r>
+        <w:rPr>
+          <w:noProof/>
+        </w:rPr>
+        <w:t>1.1</w:t>
+      </w:r>
+      <w:r>
+        <w:rPr>
+          <w:rFonts w:asciiTheme="minorHAnsi" w:eastAsiaTheme="minorEastAsia" w:hAnsiTheme="minorHAnsi" w:cstheme="minorBidi"/>
+          <w:noProof/>
+          <w:szCs w:val="22"/>
+        </w:rPr>
+        <w:tab/>
+      </w:r>
+      <w:r>
+        <w:rPr>
+          <w:noProof/>
+        </w:rPr>
+        <w:t>Types</w:t>
+      </w:r>
+      <w:r>
+        <w:rPr>
+          <w:noProof/>
+        </w:rPr>
+        <w:tab/>
+      </w:r>
+      <w:r>
+        <w:rPr>
+          <w:noProof/>
+        </w:rPr>
+        <w:t>3</w:t>
+      </w:r>
+    </w:p>
+    <w:p>
+      <w:pPr>
+        <w:pStyle w:val="TOC2"/>
+        <w:tabs>
+          <w:tab w:val="left" w:pos="960"/>
+        </w:tabs>
+        <w:rPr>
+          <w:rFonts w:asciiTheme="minorHAnsi" w:eastAsiaTheme="minorEastAsia" w:hAnsiTheme="minorHAnsi" w:cstheme="minorBidi"/>
+          <w:noProof/>
+          <w:szCs w:val="22"/>
+        </w:rPr>
+      </w:pPr>
+      <w:r>
+        <w:rPr>
+          <w:noProof/>
+        </w:rPr>
+        <w:t>2</w:t>
+      </w:r>
+      <w:r>
+        <w:rPr>
+          <w:noProof/>
+        </w:rPr>
+        <w:t>.1.2</w:t>
+      </w:r>
+      <w:r>
+        <w:rPr>
+          <w:rFonts w:asciiTheme="minorHAnsi" w:eastAsiaTheme="minorEastAsia" w:hAnsiTheme="minorHAnsi" w:cstheme="minorBidi"/>
+          <w:noProof/>
+          <w:szCs w:val="22"/>
+        </w:rPr>
+        <w:tab/>
+      </w:r>
+      <w:r>
+        <w:rPr>
+          <w:noProof/>
+        </w:rPr>
+        <w:t>Interface</w:t>
+      </w:r>
+      <w:r>
+        <w:rPr>
+          <w:noProof/>
+        </w:rPr>
+        <w:t xml:space="preserve">  </w:t>
+      </w:r>
+      <w:r>
+        <w:rPr>
+          <w:noProof/>
+        </w:rPr>
+        <w:tab/>
+      </w:r>
+      <w:r>
+        <w:rPr>
+          <w:noProof/>
+        </w:rPr>
+        <w:fldChar w:fldCharType="begin"/>
+      </w:r>
+      <w:r>
+        <w:rPr>
+          <w:noProof/>
+        </w:rPr>
+        <w:instrText xml:space="preserve"> PAGEREF _Toc511569510 \h </w:instrText>
+      </w:r>
+      <w:r>
+        <w:rPr>
+          <w:noProof/>
+        </w:rPr>
+      </w:r>
+      <w:r>
+        <w:rPr>
+          <w:noProof/>
+        </w:rPr>
+        <w:fldChar w:fldCharType="separate"/>
+      </w:r>
+      <w:r>
+        <w:rPr>
+          <w:noProof/>
+        </w:rPr>
+        <w:t>3</w:t>
+      </w:r>
+      <w:r>
+        <w:rPr>
+          <w:noProof/>
+        </w:rPr>
+        <w:fldChar w:fldCharType="end"/>
+      </w:r>
+    </w:p>
+    <w:p>
+      <w:pPr>
+        <w:pStyle w:val="TOC2"/>
+        <w:tabs>
+          <w:tab w:val="left" w:pos="960"/>
+        </w:tabs>
+        <w:rPr>
+          <w:rFonts w:asciiTheme="minorHAnsi" w:eastAsiaTheme="minorEastAsia" w:hAnsiTheme="minorHAnsi" w:cstheme="minorBidi"/>
+          <w:noProof/>
+          <w:szCs w:val="22"/>
+        </w:rPr>
+      </w:pPr>
+      <w:r>
+        <w:rPr>
+          <w:noProof/>
+        </w:rPr>
+        <w:t>2</w:t>
+      </w:r>
+      <w:r>
+        <w:rPr>
+          <w:noProof/>
+        </w:rPr>
+        <w:t>.1.3</w:t>
+      </w:r>
+      <w:r>
+        <w:rPr>
+          <w:rFonts w:asciiTheme="minorHAnsi" w:eastAsiaTheme="minorEastAsia" w:hAnsiTheme="minorHAnsi" w:cstheme="minorBidi"/>
+          <w:noProof/>
+          <w:szCs w:val="22"/>
+        </w:rPr>
+        <w:tab/>
+      </w:r>
+      <w:r>
+        <w:rPr>
+          <w:noProof/>
+        </w:rPr>
+        <w:t>Const</w:t>
+      </w:r>
+      <w:r>
+        <w:rPr>
+          <w:noProof/>
+        </w:rPr>
+        <w:tab/>
+      </w:r>
+      <w:r>
+        <w:rPr>
+          <w:noProof/>
+        </w:rPr>
+        <w:t>4</w:t>
+      </w:r>
+    </w:p>
+    <w:p>
+      <w:pPr>
+        <w:pStyle w:val="TOC2"/>
+        <w:tabs>
+          <w:tab w:val="left" w:pos="960"/>
+        </w:tabs>
+        <w:rPr>
+          <w:rFonts w:asciiTheme="minorHAnsi" w:eastAsiaTheme="minorEastAsia" w:hAnsiTheme="minorHAnsi" w:cstheme="minorBidi"/>
+          <w:noProof/>
+          <w:szCs w:val="22"/>
+        </w:rPr>
+      </w:pPr>
+      <w:r>
+        <w:rPr>
+          <w:noProof/>
+        </w:rPr>
+        <w:t>2</w:t>
+      </w:r>
+      <w:r>
+        <w:rPr>
+          <w:noProof/>
+        </w:rPr>
+        <w:t>.1.4</w:t>
+      </w:r>
+      <w:r>
+        <w:rPr>
+          <w:rFonts w:asciiTheme="minorHAnsi" w:eastAsiaTheme="minorEastAsia" w:hAnsiTheme="minorHAnsi" w:cstheme="minorBidi"/>
+          <w:noProof/>
+          <w:szCs w:val="22"/>
+        </w:rPr>
+        <w:tab/>
+      </w:r>
+      <w:r>
+        <w:rPr>
+          <w:noProof/>
+        </w:rPr>
+        <w:t>Symbol Define</w:t>
+      </w:r>
+      <w:r>
+        <w:rPr>
+          <w:rFonts w:asciiTheme="minorHAnsi" w:eastAsiaTheme="minorEastAsia" w:hAnsiTheme="minorHAnsi" w:cstheme="minorBidi"/>
+          <w:noProof/>
+          <w:szCs w:val="22"/>
+        </w:rPr>
+        <w:tab/>
+      </w:r>
+      <w:r>
+        <w:rPr>
+          <w:rFonts w:asciiTheme="minorHAnsi" w:eastAsiaTheme="minorEastAsia" w:hAnsiTheme="minorHAnsi" w:cstheme="minorBidi"/>
+          <w:noProof/>
+          <w:szCs w:val="22"/>
+        </w:rPr>
+        <w:t>.4</w:t>
       </w:r>
       <w:r>
         <w:rPr>
@@ -549,48 +780,7 @@
           <w:color w:val="9CC2E5" w:themeColor="accent1" w:themeTint="99"/>
           <w:lang w:val="en"/>
         </w:rPr>
-        <w:t>&lt;file name.h&gt;</w:t>
-      </w:r>
-      <w:r>
-        <w:rPr>
-          <w:noProof/>
-        </w:rPr>
-        <w:tab/>
-      </w:r>
-      <w:r>
-        <w:rPr>
-          <w:noProof/>
-        </w:rPr>
-        <w:fldChar w:fldCharType="begin"/>
-      </w:r>
-      <w:r>
-        <w:rPr>
-          <w:noProof/>
-        </w:rPr>
-        <w:instrText xml:space="preserve"> PAGEREF _Toc511569506 \h </w:instrText>
-      </w:r>
-      <w:r>
-        <w:rPr>
-          <w:noProof/>
-        </w:rPr>
-      </w:r>
-      <w:r>
-        <w:rPr>
-          <w:noProof/>
-        </w:rPr>
-        <w:fldChar w:fldCharType="separate"/>
-      </w:r>
-      <w:r>
-        <w:rPr>
-          <w:noProof/>
-        </w:rPr>
-        <w:t>2</w:t>
-      </w:r>
-      <w:r>
-        <w:rPr>
-          <w:noProof/>
-        </w:rPr>
-        <w:fldChar w:fldCharType="end"/>
+        <w:t>.</w:t>
       </w:r>
     </w:p>
     <w:p>
@@ -630,19 +820,7 @@
         <w:tab/>
       </w:r>
       <w:r>
-        <w:fldChar w:fldCharType="begin"/>
-      </w:r>
-      <w:r>
-        <w:instrText xml:space="preserve"> PAGEREF _Toc511569507 \h </w:instrText>
-      </w:r>
-      <w:r>
-        <w:fldChar w:fldCharType="separate"/>
-      </w:r>
-      <w:r>
-        <w:t>2</w:t>
-      </w:r>
-      <w:r>
-        <w:fldChar w:fldCharType="end"/>
+        <w:t>4</w:t>
       </w:r>
     </w:p>
     <w:p>
@@ -687,36 +865,7 @@
         <w:rPr>
           <w:noProof/>
         </w:rPr>
-        <w:fldChar w:fldCharType="begin"/>
-      </w:r>
-      <w:r>
-        <w:rPr>
-          <w:noProof/>
-        </w:rPr>
-        <w:instrText xml:space="preserve"> PAGEREF _Toc511569508 \h </w:instrText>
-      </w:r>
-      <w:r>
-        <w:rPr>
-          <w:noProof/>
-        </w:rPr>
-      </w:r>
-      <w:r>
-        <w:rPr>
-          <w:noProof/>
-        </w:rPr>
-        <w:fldChar w:fldCharType="separate"/>
-      </w:r>
-      <w:r>
-        <w:rPr>
-          <w:noProof/>
-        </w:rPr>
-        <w:t>2</w:t>
-      </w:r>
-      <w:r>
-        <w:rPr>
-          <w:noProof/>
-        </w:rPr>
-        <w:fldChar w:fldCharType="end"/>
+        <w:t>4</w:t>
       </w:r>
     </w:p>
     <w:p>
@@ -761,36 +910,7 @@
         <w:rPr>
           <w:noProof/>
         </w:rPr>
-        <w:fldChar w:fldCharType="begin"/>
-      </w:r>
-      <w:r>
-        <w:rPr>
-          <w:noProof/>
-        </w:rPr>
-        <w:instrText xml:space="preserve"> PAGEREF _Toc511569509 \h </w:instrText>
-      </w:r>
-      <w:r>
-        <w:rPr>
-          <w:noProof/>
-        </w:rPr>
-      </w:r>
-      <w:r>
-        <w:rPr>
-          <w:noProof/>
-        </w:rPr>
-        <w:fldChar w:fldCharType="separate"/>
-      </w:r>
-      <w:r>
-        <w:rPr>
-          <w:noProof/>
-        </w:rPr>
-        <w:t>3</w:t>
-      </w:r>
-      <w:r>
-        <w:rPr>
-          <w:noProof/>
-        </w:rPr>
-        <w:fldChar w:fldCharType="end"/>
+        <w:t>4</w:t>
       </w:r>
     </w:p>
     <w:p>
@@ -830,7 +950,7 @@
           <w:noProof/>
           <w:color w:val="9CC2E5" w:themeColor="accent1" w:themeTint="99"/>
         </w:rPr>
-        <w:t>&lt;#define&gt;</w:t>
+        <w:t>&gt;</w:t>
       </w:r>
       <w:r>
         <w:rPr>
@@ -842,36 +962,7 @@
         <w:rPr>
           <w:noProof/>
         </w:rPr>
-        <w:fldChar w:fldCharType="begin"/>
-      </w:r>
-      <w:r>
-        <w:rPr>
-          <w:noProof/>
-        </w:rPr>
-        <w:instrText xml:space="preserve"> PAGEREF _Toc511569510 \h </w:instrText>
-      </w:r>
-      <w:r>
-        <w:rPr>
-          <w:noProof/>
-        </w:rPr>
-      </w:r>
-      <w:r>
-        <w:rPr>
-          <w:noProof/>
-        </w:rPr>
-        <w:fldChar w:fldCharType="separate"/>
-      </w:r>
-      <w:r>
-        <w:rPr>
-          <w:noProof/>
-        </w:rPr>
-        <w:t>3</w:t>
-      </w:r>
-      <w:r>
-        <w:rPr>
-          <w:noProof/>
-        </w:rPr>
-        <w:fldChar w:fldCharType="end"/>
+        <w:t>4</w:t>
       </w:r>
     </w:p>
     <w:p>
@@ -916,36 +1007,7 @@
         <w:rPr>
           <w:noProof/>
         </w:rPr>
-        <w:fldChar w:fldCharType="begin"/>
-      </w:r>
-      <w:r>
-        <w:rPr>
-          <w:noProof/>
-        </w:rPr>
-        <w:instrText xml:space="preserve"> PAGEREF _Toc511569511 \h </w:instrText>
-      </w:r>
-      <w:r>
-        <w:rPr>
-          <w:noProof/>
-        </w:rPr>
-      </w:r>
-      <w:r>
-        <w:rPr>
-          <w:noProof/>
-        </w:rPr>
-        <w:fldChar w:fldCharType="separate"/>
-      </w:r>
-      <w:r>
-        <w:rPr>
-          <w:noProof/>
-        </w:rPr>
-        <w:t>3</w:t>
-      </w:r>
-      <w:r>
-        <w:rPr>
-          <w:noProof/>
-        </w:rPr>
-        <w:fldChar w:fldCharType="end"/>
+        <w:t>5</w:t>
       </w:r>
     </w:p>
     <w:p>
@@ -990,36 +1052,7 @@
         <w:rPr>
           <w:noProof/>
         </w:rPr>
-        <w:fldChar w:fldCharType="begin"/>
-      </w:r>
-      <w:r>
-        <w:rPr>
-          <w:noProof/>
-        </w:rPr>
-        <w:instrText xml:space="preserve"> PAGEREF _Toc511569512 \h </w:instrText>
-      </w:r>
-      <w:r>
-        <w:rPr>
-          <w:noProof/>
-        </w:rPr>
-      </w:r>
-      <w:r>
-        <w:rPr>
-          <w:noProof/>
-        </w:rPr>
-        <w:fldChar w:fldCharType="separate"/>
-      </w:r>
-      <w:r>
-        <w:rPr>
-          <w:noProof/>
-        </w:rPr>
-        <w:t>3</w:t>
-      </w:r>
-      <w:r>
-        <w:rPr>
-          <w:noProof/>
-        </w:rPr>
-        <w:fldChar w:fldCharType="end"/>
+        <w:t>5</w:t>
       </w:r>
     </w:p>
     <w:p>
@@ -1061,19 +1094,7 @@
         <w:tab/>
       </w:r>
       <w:r>
-        <w:fldChar w:fldCharType="begin"/>
-      </w:r>
-      <w:r>
-        <w:instrText xml:space="preserve"> PAGEREF _Toc511569513 \h </w:instrText>
-      </w:r>
-      <w:r>
-        <w:fldChar w:fldCharType="separate"/>
-      </w:r>
-      <w:r>
-        <w:t>4</w:t>
-      </w:r>
-      <w:r>
-        <w:fldChar w:fldCharType="end"/>
+        <w:t>6</w:t>
       </w:r>
     </w:p>
     <w:p>
@@ -1118,36 +1139,7 @@
         <w:rPr>
           <w:noProof/>
         </w:rPr>
-        <w:fldChar w:fldCharType="begin"/>
-      </w:r>
-      <w:r>
-        <w:rPr>
-          <w:noProof/>
-        </w:rPr>
-        <w:instrText xml:space="preserve"> PAGEREF _Toc511569514 \h </w:instrText>
-      </w:r>
-      <w:r>
-        <w:rPr>
-          <w:noProof/>
-        </w:rPr>
-      </w:r>
-      <w:r>
-        <w:rPr>
-          <w:noProof/>
-        </w:rPr>
-        <w:fldChar w:fldCharType="separate"/>
-      </w:r>
-      <w:r>
-        <w:rPr>
-          <w:noProof/>
-        </w:rPr>
-        <w:t>4</w:t>
-      </w:r>
-      <w:r>
-        <w:rPr>
-          <w:noProof/>
-        </w:rPr>
-        <w:fldChar w:fldCharType="end"/>
+        <w:t>6</w:t>
       </w:r>
     </w:p>
     <w:p>
@@ -1192,36 +1184,7 @@
         <w:rPr>
           <w:noProof/>
         </w:rPr>
-        <w:fldChar w:fldCharType="begin"/>
-      </w:r>
-      <w:r>
-        <w:rPr>
-          <w:noProof/>
-        </w:rPr>
-        <w:instrText xml:space="preserve"> PAGEREF _Toc511569515 \h </w:instrText>
-      </w:r>
-      <w:r>
-        <w:rPr>
-          <w:noProof/>
-        </w:rPr>
-      </w:r>
-      <w:r>
-        <w:rPr>
-          <w:noProof/>
-        </w:rPr>
-        <w:fldChar w:fldCharType="separate"/>
-      </w:r>
-      <w:r>
-        <w:rPr>
-          <w:noProof/>
-        </w:rPr>
-        <w:t>4</w:t>
-      </w:r>
-      <w:r>
-        <w:rPr>
-          <w:noProof/>
-        </w:rPr>
-        <w:fldChar w:fldCharType="end"/>
+        <w:t>6</w:t>
       </w:r>
     </w:p>
     <w:p>
@@ -1263,19 +1226,7 @@
         <w:tab/>
       </w:r>
       <w:r>
-        <w:fldChar w:fldCharType="begin"/>
-      </w:r>
-      <w:r>
-        <w:instrText xml:space="preserve"> PAGEREF _Toc511569516 \h </w:instrText>
-      </w:r>
-      <w:r>
-        <w:fldChar w:fldCharType="separate"/>
-      </w:r>
-      <w:r>
-        <w:t>4</w:t>
-      </w:r>
-      <w:r>
-        <w:fldChar w:fldCharType="end"/>
+        <w:t>6</w:t>
       </w:r>
     </w:p>
     <w:p>
@@ -1320,36 +1271,7 @@
         <w:rPr>
           <w:noProof/>
         </w:rPr>
-        <w:fldChar w:fldCharType="begin"/>
-      </w:r>
-      <w:r>
-        <w:rPr>
-          <w:noProof/>
-        </w:rPr>
-        <w:instrText xml:space="preserve"> PAGEREF _Toc511569517 \h </w:instrText>
-      </w:r>
-      <w:r>
-        <w:rPr>
-          <w:noProof/>
-        </w:rPr>
-      </w:r>
-      <w:r>
-        <w:rPr>
-          <w:noProof/>
-        </w:rPr>
-        <w:fldChar w:fldCharType="separate"/>
-      </w:r>
-      <w:r>
-        <w:rPr>
-          <w:noProof/>
-        </w:rPr>
-        <w:t>4</w:t>
-      </w:r>
-      <w:r>
-        <w:rPr>
-          <w:noProof/>
-        </w:rPr>
-        <w:fldChar w:fldCharType="end"/>
+        <w:t>6</w:t>
       </w:r>
     </w:p>
     <w:p>
@@ -1394,36 +1316,7 @@
         <w:rPr>
           <w:noProof/>
         </w:rPr>
-        <w:fldChar w:fldCharType="begin"/>
-      </w:r>
-      <w:r>
-        <w:rPr>
-          <w:noProof/>
-        </w:rPr>
-        <w:instrText xml:space="preserve"> PAGEREF _Toc511569518 \h </w:instrText>
-      </w:r>
-      <w:r>
-        <w:rPr>
-          <w:noProof/>
-        </w:rPr>
-      </w:r>
-      <w:r>
-        <w:rPr>
-          <w:noProof/>
-        </w:rPr>
-        <w:fldChar w:fldCharType="separate"/>
-      </w:r>
-      <w:r>
-        <w:rPr>
-          <w:noProof/>
-        </w:rPr>
-        <w:t>4</w:t>
-      </w:r>
-      <w:r>
-        <w:rPr>
-          <w:noProof/>
-        </w:rPr>
-        <w:fldChar w:fldCharType="end"/>
+        <w:t>7</w:t>
       </w:r>
     </w:p>
     <w:p>
@@ -1460,19 +1353,7 @@
         <w:tab/>
       </w:r>
       <w:r>
-        <w:fldChar w:fldCharType="begin"/>
-      </w:r>
-      <w:r>
-        <w:instrText xml:space="preserve"> PAGEREF _Toc511569519 \h </w:instrText>
-      </w:r>
-      <w:r>
-        <w:fldChar w:fldCharType="separate"/>
-      </w:r>
-      <w:r>
-        <w:t>4</w:t>
-      </w:r>
-      <w:r>
-        <w:fldChar w:fldCharType="end"/>
+        <w:t>7</w:t>
       </w:r>
     </w:p>
     <w:p>
@@ -1517,36 +1398,7 @@
         <w:rPr>
           <w:noProof/>
         </w:rPr>
-        <w:fldChar w:fldCharType="begin"/>
-      </w:r>
-      <w:r>
-        <w:rPr>
-          <w:noProof/>
-        </w:rPr>
-        <w:instrText xml:space="preserve"> PAGEREF _Toc511569520 \h </w:instrText>
-      </w:r>
-      <w:r>
-        <w:rPr>
-          <w:noProof/>
-        </w:rPr>
-      </w:r>
-      <w:r>
-        <w:rPr>
-          <w:noProof/>
-        </w:rPr>
-        <w:fldChar w:fldCharType="separate"/>
-      </w:r>
-      <w:r>
-        <w:rPr>
-          <w:noProof/>
-        </w:rPr>
-        <w:t>4</w:t>
-      </w:r>
-      <w:r>
-        <w:rPr>
-          <w:noProof/>
-        </w:rPr>
-        <w:fldChar w:fldCharType="end"/>
+        <w:t>7</w:t>
       </w:r>
     </w:p>
     <w:p>
@@ -1591,36 +1443,7 @@
         <w:rPr>
           <w:noProof/>
         </w:rPr>
-        <w:fldChar w:fldCharType="begin"/>
-      </w:r>
-      <w:r>
-        <w:rPr>
-          <w:noProof/>
-        </w:rPr>
-        <w:instrText xml:space="preserve"> PAGEREF _Toc511569521 \h </w:instrText>
-      </w:r>
-      <w:r>
-        <w:rPr>
-          <w:noProof/>
-        </w:rPr>
-      </w:r>
-      <w:r>
-        <w:rPr>
-          <w:noProof/>
-        </w:rPr>
-        <w:fldChar w:fldCharType="separate"/>
-      </w:r>
-      <w:r>
-        <w:rPr>
-          <w:noProof/>
-        </w:rPr>
-        <w:t>5</w:t>
-      </w:r>
-      <w:r>
-        <w:rPr>
-          <w:noProof/>
-        </w:rPr>
-        <w:fldChar w:fldCharType="end"/>
+        <w:t>7</w:t>
       </w:r>
     </w:p>
     <w:p>
@@ -1665,36 +1488,7 @@
         <w:rPr>
           <w:noProof/>
         </w:rPr>
-        <w:fldChar w:fldCharType="begin"/>
-      </w:r>
-      <w:r>
-        <w:rPr>
-          <w:noProof/>
-        </w:rPr>
-        <w:instrText xml:space="preserve"> PAGEREF _Toc511569522 \h </w:instrText>
-      </w:r>
-      <w:r>
-        <w:rPr>
-          <w:noProof/>
-        </w:rPr>
-      </w:r>
-      <w:r>
-        <w:rPr>
-          <w:noProof/>
-        </w:rPr>
-        <w:fldChar w:fldCharType="separate"/>
-      </w:r>
-      <w:r>
-        <w:rPr>
-          <w:noProof/>
-        </w:rPr>
-        <w:t>5</w:t>
-      </w:r>
-      <w:r>
-        <w:rPr>
-          <w:noProof/>
-        </w:rPr>
-        <w:fldChar w:fldCharType="end"/>
+        <w:t>8</w:t>
       </w:r>
     </w:p>
     <w:p>
@@ -1736,19 +1530,7 @@
         <w:tab/>
       </w:r>
       <w:r>
-        <w:fldChar w:fldCharType="begin"/>
-      </w:r>
-      <w:r>
-        <w:instrText xml:space="preserve"> PAGEREF _Toc511569523 \h </w:instrText>
-      </w:r>
-      <w:r>
-        <w:fldChar w:fldCharType="separate"/>
-      </w:r>
-      <w:r>
-        <w:t>5</w:t>
-      </w:r>
-      <w:r>
-        <w:fldChar w:fldCharType="end"/>
+        <w:t>8</w:t>
       </w:r>
     </w:p>
     <w:p>
@@ -1790,19 +1572,7 @@
         <w:tab/>
       </w:r>
       <w:r>
-        <w:fldChar w:fldCharType="begin"/>
-      </w:r>
-      <w:r>
-        <w:instrText xml:space="preserve"> PAGEREF _Toc511569524 \h </w:instrText>
-      </w:r>
-      <w:r>
-        <w:fldChar w:fldCharType="separate"/>
-      </w:r>
-      <w:r>
-        <w:t>5</w:t>
-      </w:r>
-      <w:r>
-        <w:fldChar w:fldCharType="end"/>
+        <w:t>8</w:t>
       </w:r>
     </w:p>
     <w:p>
@@ -1844,19 +1614,7 @@
         <w:tab/>
       </w:r>
       <w:r>
-        <w:fldChar w:fldCharType="begin"/>
-      </w:r>
-      <w:r>
-        <w:instrText xml:space="preserve"> PAGEREF _Toc511569525 \h </w:instrText>
-      </w:r>
-      <w:r>
-        <w:fldChar w:fldCharType="separate"/>
-      </w:r>
-      <w:r>
-        <w:t>5</w:t>
-      </w:r>
-      <w:r>
-        <w:fldChar w:fldCharType="end"/>
+        <w:t>8</w:t>
       </w:r>
     </w:p>
     <w:p>
@@ -2109,6 +1867,7 @@
         <w:ind w:left="720"/>
       </w:pPr>
     </w:p>
+    <w:bookmarkStart w:id="7" w:name="_Toc511569504"/>
     <w:p>
       <w:pPr>
         <w:pStyle w:val="Heading2"/>
@@ -2120,7 +1879,6 @@
           <w:lang w:val="en"/>
         </w:rPr>
       </w:pPr>
-      <w:bookmarkStart w:id="7" w:name="_Toc511569504"/>
       <w:r>
         <w:rPr>
           <w:bCs/>
@@ -2774,6 +2532,7 @@
         </w:rPr>
       </w:pPr>
     </w:p>
+    <w:bookmarkStart w:id="8" w:name="_Toc511569505"/>
     <w:p>
       <w:pPr>
         <w:pStyle w:val="Heading1"/>
@@ -2782,7 +2541,6 @@
           <w:numId w:val="0"/>
         </w:numPr>
       </w:pPr>
-      <w:bookmarkStart w:id="8" w:name="_Toc511569505"/>
       <w:r>
         <w:rPr>
           <w:noProof/>
@@ -3055,10 +2813,10 @@
         <w:rPr>
           <w:rFonts w:ascii="Arial" w:eastAsia="Arial" w:hAnsi="Arial" w:cs="Arial"/>
           <w:bCs/>
+          <w:noProof/>
           <w:color w:val="000000"/>
           <w:sz w:val="32"/>
           <w:szCs w:val="32"/>
-          <w:lang w:val="en"/>
         </w:rPr>
         <mc:AlternateContent>
           <mc:Choice Requires="wps">
@@ -3152,10 +2910,10 @@
         <w:rPr>
           <w:rFonts w:ascii="Arial" w:eastAsia="Arial" w:hAnsi="Arial" w:cs="Arial"/>
           <w:b w:val="0"/>
+          <w:noProof/>
           <w:color w:val="000000"/>
           <w:sz w:val="32"/>
           <w:szCs w:val="32"/>
-          <w:lang w:val="en"/>
         </w:rPr>
         <mc:AlternateContent>
           <mc:Choice Requires="wps">
@@ -3432,8 +3190,6 @@
       <w:r>
         <w:t>Types</w:t>
       </w:r>
-      <w:bookmarkStart w:id="9" w:name="_GoBack"/>
-      <w:bookmarkEnd w:id="9"/>
     </w:p>
     <w:tbl>
       <w:tblPr>
@@ -3982,7 +3738,7 @@
       <w:pPr>
         <w:pStyle w:val="Heading1"/>
       </w:pPr>
-      <w:bookmarkStart w:id="10" w:name="_Toc511569507"/>
+      <w:bookmarkStart w:id="9" w:name="_Toc511569507"/>
       <w:r>
         <w:rPr>
           <w:rFonts w:asciiTheme="majorBidi" w:eastAsia="Arial" w:hAnsiTheme="majorBidi" w:cstheme="majorBidi"/>
@@ -3996,17 +3752,17 @@
         </w:rPr>
         <w:t>Static Design</w:t>
       </w:r>
+      <w:bookmarkEnd w:id="9"/>
+    </w:p>
+    <w:p>
+      <w:pPr>
+        <w:pStyle w:val="Heading2"/>
+      </w:pPr>
+      <w:bookmarkStart w:id="10" w:name="_Toc511569508"/>
+      <w:r>
+        <w:t>Files</w:t>
+      </w:r>
       <w:bookmarkEnd w:id="10"/>
-    </w:p>
-    <w:p>
-      <w:pPr>
-        <w:pStyle w:val="Heading2"/>
-      </w:pPr>
-      <w:bookmarkStart w:id="11" w:name="_Toc511569508"/>
-      <w:r>
-        <w:t>Files</w:t>
-      </w:r>
-      <w:bookmarkEnd w:id="11"/>
     </w:p>
     <w:p/>
     <w:p>
@@ -4140,6 +3896,9 @@
     </w:tbl>
     <w:p>
       <w:r>
+        <w:rPr>
+          <w:noProof/>
+        </w:rPr>
         <mc:AlternateContent>
           <mc:Choice Requires="wps">
             <w:drawing>
@@ -4219,6 +3978,7 @@
         <w:rPr>
           <w:rFonts w:hint="cs"/>
           <w:b w:val="0"/>
+          <w:noProof/>
           <w:szCs w:val="24"/>
         </w:rPr>
         <mc:AlternateContent>
@@ -4417,6 +4177,7 @@
       </w:pPr>
       <w:r>
         <w:rPr>
+          <w:noProof/>
           <w:color w:val="9CC2E5" w:themeColor="accent1" w:themeTint="99"/>
         </w:rPr>
         <mc:AlternateContent>
@@ -4491,6 +4252,7 @@
       </w:r>
       <w:r>
         <w:rPr>
+          <w:noProof/>
           <w:color w:val="9CC2E5" w:themeColor="accent1" w:themeTint="99"/>
         </w:rPr>
         <mc:AlternateContent>
@@ -4567,7 +4329,6 @@
     <w:p>
       <w:pPr>
         <w:rPr>
-          <w:rFonts w:hint="cs"/>
           <w:rtl/>
           <w:lang w:bidi="ar-EG"/>
         </w:rPr>
@@ -4796,6 +4557,7 @@
       <w:r>
         <w:rPr>
           <w:rFonts w:hint="cs"/>
+          <w:noProof/>
           <w:color w:val="9CC2E5" w:themeColor="accent1" w:themeTint="99"/>
           <w:szCs w:val="24"/>
         </w:rPr>
@@ -4908,6 +4670,7 @@
       <w:r>
         <w:rPr>
           <w:rFonts w:hint="cs"/>
+          <w:noProof/>
           <w:color w:val="9CC2E5" w:themeColor="accent1" w:themeTint="99"/>
           <w:szCs w:val="24"/>
         </w:rPr>
@@ -5215,6 +4978,7 @@
           <w:rFonts w:hint="cs"/>
           <w:b/>
           <w:bCs/>
+          <w:noProof/>
           <w:color w:val="9CC2E5" w:themeColor="accent1" w:themeTint="99"/>
           <w:szCs w:val="24"/>
         </w:rPr>
@@ -5322,6 +5086,7 @@
         <w:rPr>
           <w:b/>
           <w:bCs/>
+          <w:noProof/>
           <w:color w:val="9CC2E5" w:themeColor="accent1" w:themeTint="99"/>
           <w:szCs w:val="24"/>
         </w:rPr>
@@ -5429,7 +5194,7 @@
       <w:pPr>
         <w:pStyle w:val="Heading2"/>
       </w:pPr>
-      <w:bookmarkStart w:id="12" w:name="_Toc511569510"/>
+      <w:bookmarkStart w:id="11" w:name="_Toc511569510"/>
       <w:r>
         <w:t>Symbol Define</w:t>
       </w:r>
@@ -5448,7 +5213,7 @@
       <w:r>
         <w:t xml:space="preserve"> </w:t>
       </w:r>
-      <w:bookmarkEnd w:id="12"/>
+      <w:bookmarkEnd w:id="11"/>
     </w:p>
     <w:tbl>
       <w:tblPr>
@@ -5737,13 +5502,7 @@
               <w:rPr>
                 <w:color w:val="000000" w:themeColor="text1"/>
               </w:rPr>
-              <w:t>BUTTON_0</w:t>
-            </w:r>
-            <w:r>
-              <w:rPr>
-                <w:color w:val="000000" w:themeColor="text1"/>
-              </w:rPr>
-              <w:t>1</w:t>
+              <w:t>BUTTON_01</w:t>
             </w:r>
           </w:p>
         </w:tc>
@@ -5803,13 +5562,7 @@
               <w:rPr>
                 <w:color w:val="000000" w:themeColor="text1"/>
               </w:rPr>
-              <w:t>ACTIVE_</w:t>
-            </w:r>
-            <w:r>
-              <w:rPr>
-                <w:color w:val="000000" w:themeColor="text1"/>
-              </w:rPr>
-              <w:t>LOW</w:t>
+              <w:t>ACTIVE_LOW</w:t>
             </w:r>
           </w:p>
         </w:tc>
@@ -5913,13 +5666,7 @@
               <w:rPr>
                 <w:color w:val="000000" w:themeColor="text1"/>
               </w:rPr>
-              <w:t xml:space="preserve"> the button at press the microcontroller pin reads logic </w:t>
-            </w:r>
-            <w:r>
-              <w:rPr>
-                <w:color w:val="000000" w:themeColor="text1"/>
-              </w:rPr>
-              <w:t>zero</w:t>
+              <w:t xml:space="preserve"> the button at press the microcontroller pin reads logic zero</w:t>
             </w:r>
           </w:p>
         </w:tc>
@@ -5937,32 +5684,32 @@
       <w:pPr>
         <w:pStyle w:val="Heading2"/>
       </w:pPr>
-      <w:bookmarkStart w:id="13" w:name="_Toc511569511"/>
+      <w:bookmarkStart w:id="12" w:name="_Toc511569511"/>
       <w:proofErr w:type="spellStart"/>
       <w:r>
         <w:t>Const</w:t>
       </w:r>
+      <w:bookmarkEnd w:id="12"/>
+      <w:proofErr w:type="spellEnd"/>
+    </w:p>
+    <w:p>
+      <w:pPr>
+        <w:ind w:left="720"/>
+      </w:pPr>
+      <w:r>
+        <w:t>N/A</w:t>
+      </w:r>
+    </w:p>
+    <w:p/>
+    <w:p>
+      <w:pPr>
+        <w:pStyle w:val="Heading2"/>
+      </w:pPr>
+      <w:bookmarkStart w:id="13" w:name="_Toc511569512"/>
+      <w:r>
+        <w:t xml:space="preserve">Interface </w:t>
+      </w:r>
       <w:bookmarkEnd w:id="13"/>
-      <w:proofErr w:type="spellEnd"/>
-    </w:p>
-    <w:p>
-      <w:pPr>
-        <w:ind w:left="720"/>
-      </w:pPr>
-      <w:r>
-        <w:t>N/A</w:t>
-      </w:r>
-    </w:p>
-    <w:p/>
-    <w:p>
-      <w:pPr>
-        <w:pStyle w:val="Heading2"/>
-      </w:pPr>
-      <w:bookmarkStart w:id="14" w:name="_Toc511569512"/>
-      <w:r>
-        <w:t xml:space="preserve">Interface </w:t>
-      </w:r>
-      <w:bookmarkEnd w:id="14"/>
     </w:p>
     <w:p>
       <w:pPr>
@@ -6058,7 +5805,7 @@
               <w:rPr>
                 <w:color w:val="000000" w:themeColor="text1"/>
               </w:rPr>
-              <w:t>CDD_4</w:t>
+              <w:t>HLD_4</w:t>
             </w:r>
           </w:p>
         </w:tc>
@@ -6507,7 +6254,7 @@
               <w:rPr>
                 <w:color w:val="000000" w:themeColor="text1"/>
               </w:rPr>
-              <w:t>CDD_4</w:t>
+              <w:t>HLD_4</w:t>
             </w:r>
           </w:p>
         </w:tc>
@@ -6979,8 +6726,10 @@
               <w:rPr>
                 <w:color w:val="000000" w:themeColor="text1"/>
               </w:rPr>
-              <w:t>CDD_4</w:t>
-            </w:r>
+              <w:t>HLD_4</w:t>
+            </w:r>
+            <w:bookmarkStart w:id="14" w:name="_GoBack"/>
+            <w:bookmarkEnd w:id="14"/>
           </w:p>
         </w:tc>
       </w:tr>
@@ -7425,13 +7174,7 @@
         <w:rPr>
           <w:color w:val="000000" w:themeColor="text1"/>
         </w:rPr>
-        <w:t>BUTTON_0</w:t>
-      </w:r>
-      <w:r>
-        <w:rPr>
-          <w:color w:val="000000" w:themeColor="text1"/>
-        </w:rPr>
-        <w:t>6</w:t>
+        <w:t>BUTTON_06</w:t>
       </w:r>
     </w:p>
     <w:tbl>
@@ -7702,13 +7445,7 @@
         <w:rPr>
           <w:color w:val="000000" w:themeColor="text1"/>
         </w:rPr>
-        <w:t>BUTTON_0</w:t>
-      </w:r>
-      <w:r>
-        <w:rPr>
-          <w:color w:val="000000" w:themeColor="text1"/>
-        </w:rPr>
-        <w:t>7</w:t>
+        <w:t>BUTTON_07</w:t>
       </w:r>
     </w:p>
     <w:tbl>
@@ -7986,10 +7723,7 @@
           </w:p>
           <w:p>
             <w:r>
-              <w:t>*</w:t>
-            </w:r>
-            <w:r>
-              <w:t xml:space="preserve">if the button released(not pressed) function will return 0  </w:t>
+              <w:t xml:space="preserve">*if the button released(not pressed) function will return 0  </w:t>
             </w:r>
           </w:p>
         </w:tc>
@@ -8090,13 +7824,7 @@
         <w:rPr>
           <w:color w:val="000000" w:themeColor="text1"/>
         </w:rPr>
-        <w:t>_0</w:t>
-      </w:r>
-      <w:r>
-        <w:rPr>
-          <w:color w:val="000000" w:themeColor="text1"/>
-        </w:rPr>
-        <w:t>8</w:t>
+        <w:t>_08</w:t>
       </w:r>
     </w:p>
     <w:p/>
@@ -8285,13 +8013,7 @@
         <w:rPr>
           <w:color w:val="000000" w:themeColor="text1"/>
         </w:rPr>
-        <w:t>_0</w:t>
-      </w:r>
-      <w:r>
-        <w:rPr>
-          <w:color w:val="000000" w:themeColor="text1"/>
-        </w:rPr>
-        <w:t>9</w:t>
+        <w:t>_09</w:t>
       </w:r>
     </w:p>
     <w:p>
@@ -9228,7 +8950,7 @@
       <w:rPr>
         <w:noProof/>
       </w:rPr>
-      <w:t>2</w:t>
+      <w:t>4</w:t>
     </w:r>
     <w:r>
       <w:fldChar w:fldCharType="end"/>
@@ -13371,7 +13093,7 @@
   <a:extraClrSchemeLst/>
   <a:extLst>
     <a:ext uri="{05A4C25C-085E-4340-85A3-A5531E510DB2}">
-      <thm15:themeFamily xmlns:thm15="http://schemas.microsoft.com/office/thememl/2012/main" xmlns="" name="Office Theme" id="{62F939B6-93AF-4DB8-9C6B-D6C7DFDC589F}" vid="{4A3C46E8-61CC-4603-A589-7422A47A8E4A}"/>
+      <thm15:themeFamily xmlns="" xmlns:thm15="http://schemas.microsoft.com/office/thememl/2012/main" name="Office Theme" id="{62F939B6-93AF-4DB8-9C6B-D6C7DFDC589F}" vid="{4A3C46E8-61CC-4603-A589-7422A47A8E4A}"/>
     </a:ext>
   </a:extLst>
 </a:theme>
@@ -13382,7 +13104,7 @@
 </file>
 
 <file path=customXml/itemProps1.xml><?xml version="1.0" encoding="utf-8"?>
-<ds:datastoreItem xmlns:ds="http://schemas.openxmlformats.org/officeDocument/2006/customXml" ds:itemID="{091DE21E-1568-4B26-800D-C8854B8B730E}">
+<ds:datastoreItem xmlns:ds="http://schemas.openxmlformats.org/officeDocument/2006/customXml" ds:itemID="{7EA3E4EB-280D-49F0-BAA4-50A9C9E1BB8A}">
   <ds:schemaRefs>
     <ds:schemaRef ds:uri="http://schemas.openxmlformats.org/officeDocument/2006/bibliography"/>
   </ds:schemaRefs>

</xml_diff>